<commit_message>
Fixed some parts missing in first fatTest
</commit_message>
<xml_diff>
--- a/fatTests/FAT Test 1.docx
+++ b/fatTests/FAT Test 1.docx
@@ -124,7 +124,19 @@
           </w:tcPr>
           <w:p>
             <w:r>
-              <w:t>01/01/2006</w:t>
+              <w:t>27</w:t>
+            </w:r>
+            <w:r>
+              <w:t>/</w:t>
+            </w:r>
+            <w:r>
+              <w:t>1</w:t>
+            </w:r>
+            <w:r>
+              <w:t>1/20</w:t>
+            </w:r>
+            <w:r>
+              <w:t>22</w:t>
             </w:r>
           </w:p>
         </w:tc>
@@ -134,7 +146,7 @@
           </w:tcPr>
           <w:p>
             <w:r>
-              <w:t>Author Name</w:t>
+              <w:t>Lachlan Nealon</w:t>
             </w:r>
           </w:p>
         </w:tc>
@@ -166,7 +178,19 @@
           </w:tcPr>
           <w:p>
             <w:r>
-              <w:t>01/10/2006</w:t>
+              <w:t>2</w:t>
+            </w:r>
+            <w:r>
+              <w:t>/1</w:t>
+            </w:r>
+            <w:r>
+              <w:t>2</w:t>
+            </w:r>
+            <w:r>
+              <w:t>/20</w:t>
+            </w:r>
+            <w:r>
+              <w:t>22</w:t>
             </w:r>
           </w:p>
         </w:tc>
@@ -176,7 +200,7 @@
           </w:tcPr>
           <w:p>
             <w:r>
-              <w:t>Author Name</w:t>
+              <w:t>Lachlan Nealon</w:t>
             </w:r>
           </w:p>
         </w:tc>
@@ -337,15 +361,7 @@
         <w:pStyle w:val="ListBullet"/>
       </w:pPr>
       <w:r>
-        <w:t xml:space="preserve">Airlock </w:t>
-      </w:r>
-      <w:proofErr w:type="gramStart"/>
-      <w:r>
-        <w:t>User :</w:t>
-      </w:r>
-      <w:proofErr w:type="gramEnd"/>
-      <w:r>
-        <w:t xml:space="preserve"> Opens inner</w:t>
+        <w:t>Airlock User : Opens inner</w:t>
       </w:r>
       <w:r>
         <w:t xml:space="preserve"> and outer</w:t>
@@ -367,10 +383,7 @@
         <w:t>Script #:</w:t>
       </w:r>
       <w:r>
-        <w:t xml:space="preserve"> </w:t>
-      </w:r>
-      <w:r>
-        <w:t>Normal flow - In Auto, a person successfully travels through the Airlock from the inside</w:t>
+        <w:t xml:space="preserve"> Normal flow - In Auto, a person successfully travels through the Airlock from the inside</w:t>
       </w:r>
     </w:p>
     <w:p>
@@ -422,13 +435,7 @@
         <w:pStyle w:val="ListBullet"/>
       </w:pPr>
       <w:r>
-        <w:t>The airlock equalizes pressure with outside and in</w:t>
-      </w:r>
-      <w:r>
-        <w:t>side</w:t>
-      </w:r>
-      <w:r>
-        <w:t xml:space="preserve"> pressure</w:t>
+        <w:t>The airlock equalizes pressure with outside and inside pressure</w:t>
       </w:r>
     </w:p>
     <w:p>
@@ -461,15 +468,7 @@
         <w:pStyle w:val="ListBullet"/>
       </w:pPr>
       <w:r>
-        <w:t xml:space="preserve">The external pressure must be initialized lower </w:t>
-      </w:r>
-      <w:proofErr w:type="gramStart"/>
-      <w:r>
-        <w:t>then</w:t>
-      </w:r>
-      <w:proofErr w:type="gramEnd"/>
-      <w:r>
-        <w:t xml:space="preserve"> exterior pressure</w:t>
+        <w:t>The external pressure must be initialized lower then exterior pressure</w:t>
       </w:r>
     </w:p>
     <w:p>
@@ -744,15 +743,7 @@
           </w:tcPr>
           <w:p>
             <w:r>
-              <w:t xml:space="preserve">Internal door is </w:t>
-            </w:r>
-            <w:proofErr w:type="gramStart"/>
-            <w:r>
-              <w:t>opened</w:t>
-            </w:r>
-            <w:proofErr w:type="gramEnd"/>
-            <w:r>
-              <w:t xml:space="preserve"> and lock pressure is equalized to internal pressure</w:t>
+              <w:t>Internal door is opened and lock pressure is equalized to internal pressure</w:t>
             </w:r>
           </w:p>
         </w:tc>
@@ -878,11 +869,11 @@
         <w:tblLook w:val="0020" w:firstRow="1" w:lastRow="0" w:firstColumn="0" w:lastColumn="0" w:noHBand="0" w:noVBand="0"/>
       </w:tblPr>
       <w:tblGrid>
-        <w:gridCol w:w="1818"/>
-        <w:gridCol w:w="1530"/>
-        <w:gridCol w:w="1303"/>
-        <w:gridCol w:w="1667"/>
-        <w:gridCol w:w="2430"/>
+        <w:gridCol w:w="1787"/>
+        <w:gridCol w:w="1507"/>
+        <w:gridCol w:w="1551"/>
+        <w:gridCol w:w="1638"/>
+        <w:gridCol w:w="2373"/>
       </w:tblGrid>
       <w:tr>
         <w:trPr>
@@ -894,7 +885,7 @@
           </w:tcPr>
           <w:p>
             <w:r>
-              <w:t>Date/Time</w:t>
+              <w:t>Date</w:t>
             </w:r>
           </w:p>
         </w:tc>
@@ -946,7 +937,25 @@
           </w:tcPr>
           <w:p>
             <w:r>
-              <w:t>2/12/06 11:35 am</w:t>
+              <w:t>2</w:t>
+            </w:r>
+            <w:r>
+              <w:t>7</w:t>
+            </w:r>
+            <w:r>
+              <w:t>/1</w:t>
+            </w:r>
+            <w:r>
+              <w:t>1</w:t>
+            </w:r>
+            <w:r>
+              <w:t>/</w:t>
+            </w:r>
+            <w:r>
+              <w:t>22</w:t>
+            </w:r>
+            <w:r>
+              <w:t xml:space="preserve"> </w:t>
             </w:r>
           </w:p>
         </w:tc>
@@ -956,7 +965,7 @@
           </w:tcPr>
           <w:p>
             <w:r>
-              <w:t>Joseph Jones</w:t>
+              <w:t>Lachlan Nealon</w:t>
             </w:r>
           </w:p>
         </w:tc>
@@ -966,7 +975,7 @@
           </w:tcPr>
           <w:p>
             <w:r>
-              <w:t>Samsmith1</w:t>
+              <w:t>LachlanNealon</w:t>
             </w:r>
           </w:p>
         </w:tc>
@@ -998,7 +1007,7 @@
           </w:tcPr>
           <w:p>
             <w:r>
-              <w:t>2/16/06 3:45 pm</w:t>
+              <w:t>2/12/22</w:t>
             </w:r>
           </w:p>
         </w:tc>
@@ -1008,7 +1017,7 @@
           </w:tcPr>
           <w:p>
             <w:r>
-              <w:t>Joseph Jones</w:t>
+              <w:t>Lachlan Nealon</w:t>
             </w:r>
           </w:p>
         </w:tc>
@@ -1018,7 +1027,7 @@
           </w:tcPr>
           <w:p>
             <w:r>
-              <w:t>Samsmith1</w:t>
+              <w:t>LachlanNealon</w:t>
             </w:r>
           </w:p>
         </w:tc>
@@ -1129,7 +1138,7 @@
         <w:noProof/>
         <w:sz w:val="16"/>
       </w:rPr>
-      <w:t>12/6/2022</w:t>
+      <w:t>12/7/2022</w:t>
     </w:r>
     <w:r>
       <w:rPr>
@@ -1367,7 +1376,7 @@
         <w:noProof/>
         <w:sz w:val="16"/>
       </w:rPr>
-      <w:t>12/6/2022</w:t>
+      <w:t>12/7/2022</w:t>
     </w:r>
     <w:r>
       <w:rPr>
@@ -1563,7 +1572,6 @@
     <w:lvl w:ilvl="0">
       <w:start w:val="1"/>
       <w:numFmt w:val="bullet"/>
-      <w:pStyle w:val="ListBullet"/>
       <w:lvlText w:val=""/>
       <w:lvlJc w:val="left"/>
       <w:pPr>

</xml_diff>

<commit_message>
added second Fat Test
</commit_message>
<xml_diff>
--- a/fatTests/FAT Test 1.docx
+++ b/fatTests/FAT Test 1.docx
@@ -13,7 +13,16 @@
         <w:t>Auto Airlock</w:t>
       </w:r>
       <w:r>
-        <w:t xml:space="preserve"> Inner to Outer</w:t>
+        <w:t xml:space="preserve"> </w:t>
+      </w:r>
+      <w:r>
+        <w:t>Outer</w:t>
+      </w:r>
+      <w:r>
+        <w:t xml:space="preserve"> to </w:t>
+      </w:r>
+      <w:r>
+        <w:t>Inner</w:t>
       </w:r>
     </w:p>
     <w:p>
@@ -468,7 +477,13 @@
         <w:pStyle w:val="ListBullet"/>
       </w:pPr>
       <w:r>
-        <w:t>The external pressure must be initialized lower then exterior pressure</w:t>
+        <w:t xml:space="preserve">The external pressure must be initialized lower then </w:t>
+      </w:r>
+      <w:r>
+        <w:t>in</w:t>
+      </w:r>
+      <w:r>
+        <w:t>terior pressure</w:t>
       </w:r>
     </w:p>
     <w:p>
@@ -1138,7 +1153,7 @@
         <w:noProof/>
         <w:sz w:val="16"/>
       </w:rPr>
-      <w:t>12/7/2022</w:t>
+      <w:t>12/8/2022</w:t>
     </w:r>
     <w:r>
       <w:rPr>
@@ -1376,7 +1391,7 @@
         <w:noProof/>
         <w:sz w:val="16"/>
       </w:rPr>
-      <w:t>12/7/2022</w:t>
+      <w:t>12/8/2022</w:t>
     </w:r>
     <w:r>
       <w:rPr>

</xml_diff>

<commit_message>
Final commit added last FatTests and Reflective task
</commit_message>
<xml_diff>
--- a/fatTests/FAT Test 1.docx
+++ b/fatTests/FAT Test 1.docx
@@ -16,13 +16,16 @@
         <w:t xml:space="preserve"> </w:t>
       </w:r>
       <w:r>
-        <w:t>Outer</w:t>
+        <w:t>Inner</w:t>
       </w:r>
       <w:r>
         <w:t xml:space="preserve"> to </w:t>
       </w:r>
       <w:r>
-        <w:t>Inner</w:t>
+        <w:t>Oute</w:t>
+      </w:r>
+      <w:r>
+        <w:t>r</w:t>
       </w:r>
     </w:p>
     <w:p>
@@ -370,7 +373,21 @@
         <w:pStyle w:val="ListBullet"/>
       </w:pPr>
       <w:r>
-        <w:t>Airlock User : Opens inner</w:t>
+        <w:t xml:space="preserve">Airlock </w:t>
+      </w:r>
+      <w:proofErr w:type="gramStart"/>
+      <w:r>
+        <w:t>User :</w:t>
+      </w:r>
+      <w:proofErr w:type="gramEnd"/>
+      <w:r>
+        <w:t xml:space="preserve"> Opens</w:t>
+      </w:r>
+      <w:r>
+        <w:t xml:space="preserve"> and closes</w:t>
+      </w:r>
+      <w:r>
+        <w:t xml:space="preserve"> inner</w:t>
       </w:r>
       <w:r>
         <w:t xml:space="preserve"> and outer</w:t>
@@ -477,7 +494,15 @@
         <w:pStyle w:val="ListBullet"/>
       </w:pPr>
       <w:r>
-        <w:t xml:space="preserve">The external pressure must be initialized lower then </w:t>
+        <w:t xml:space="preserve">The external pressure must be initialized lower </w:t>
+      </w:r>
+      <w:proofErr w:type="gramStart"/>
+      <w:r>
+        <w:t>then</w:t>
+      </w:r>
+      <w:proofErr w:type="gramEnd"/>
+      <w:r>
+        <w:t xml:space="preserve"> </w:t>
       </w:r>
       <w:r>
         <w:t>in</w:t>
@@ -758,7 +783,15 @@
           </w:tcPr>
           <w:p>
             <w:r>
-              <w:t>Internal door is opened and lock pressure is equalized to internal pressure</w:t>
+              <w:t xml:space="preserve">Internal door is </w:t>
+            </w:r>
+            <w:proofErr w:type="gramStart"/>
+            <w:r>
+              <w:t>opened</w:t>
+            </w:r>
+            <w:proofErr w:type="gramEnd"/>
+            <w:r>
+              <w:t xml:space="preserve"> and lock pressure is equalized to internal pressure</w:t>
             </w:r>
           </w:p>
         </w:tc>
@@ -874,6 +907,154 @@
       </w:pPr>
       <w:r>
         <w:lastRenderedPageBreak/>
+        <w:t>Screenshots</w:t>
+      </w:r>
+    </w:p>
+    <w:p>
+      <w:r>
+        <w:t>Step</w:t>
+      </w:r>
+    </w:p>
+    <w:p>
+      <w:r>
+        <w:t>1</w:t>
+      </w:r>
+      <w:r>
+        <w:t xml:space="preserve"> </w:t>
+      </w:r>
+      <w:r>
+        <w:drawing>
+          <wp:inline distT="0" distB="0" distL="0" distR="0" wp14:anchorId="78AD6C56" wp14:editId="17E14BEB">
+            <wp:extent cx="4921362" cy="981922"/>
+            <wp:effectExtent l="0" t="0" r="0" b="8890"/>
+            <wp:docPr id="1" name="Picture 1" descr="Text, letter&#10;&#10;Description automatically generated"/>
+            <wp:cNvGraphicFramePr>
+              <a:graphicFrameLocks xmlns:a="http://schemas.openxmlformats.org/drawingml/2006/main" noChangeAspect="1"/>
+            </wp:cNvGraphicFramePr>
+            <a:graphic xmlns:a="http://schemas.openxmlformats.org/drawingml/2006/main">
+              <a:graphicData uri="http://schemas.openxmlformats.org/drawingml/2006/picture">
+                <pic:pic xmlns:pic="http://schemas.openxmlformats.org/drawingml/2006/picture">
+                  <pic:nvPicPr>
+                    <pic:cNvPr id="1" name="Picture 1" descr="Text, letter&#10;&#10;Description automatically generated"/>
+                    <pic:cNvPicPr/>
+                  </pic:nvPicPr>
+                  <pic:blipFill>
+                    <a:blip r:embed="rId7"/>
+                    <a:stretch>
+                      <a:fillRect/>
+                    </a:stretch>
+                  </pic:blipFill>
+                  <pic:spPr>
+                    <a:xfrm>
+                      <a:off x="0" y="0"/>
+                      <a:ext cx="5018725" cy="1001348"/>
+                    </a:xfrm>
+                    <a:prstGeom prst="rect">
+                      <a:avLst/>
+                    </a:prstGeom>
+                  </pic:spPr>
+                </pic:pic>
+              </a:graphicData>
+            </a:graphic>
+          </wp:inline>
+        </w:drawing>
+      </w:r>
+    </w:p>
+    <w:p>
+      <w:r>
+        <w:t>2</w:t>
+      </w:r>
+      <w:r>
+        <w:t xml:space="preserve"> </w:t>
+      </w:r>
+      <w:r>
+        <w:drawing>
+          <wp:inline distT="0" distB="0" distL="0" distR="0" wp14:anchorId="3271834F" wp14:editId="60342AB7">
+            <wp:extent cx="4879910" cy="944499"/>
+            <wp:effectExtent l="0" t="0" r="0" b="8255"/>
+            <wp:docPr id="2" name="Picture 2" descr="Text, letter&#10;&#10;Description automatically generated"/>
+            <wp:cNvGraphicFramePr>
+              <a:graphicFrameLocks xmlns:a="http://schemas.openxmlformats.org/drawingml/2006/main" noChangeAspect="1"/>
+            </wp:cNvGraphicFramePr>
+            <a:graphic xmlns:a="http://schemas.openxmlformats.org/drawingml/2006/main">
+              <a:graphicData uri="http://schemas.openxmlformats.org/drawingml/2006/picture">
+                <pic:pic xmlns:pic="http://schemas.openxmlformats.org/drawingml/2006/picture">
+                  <pic:nvPicPr>
+                    <pic:cNvPr id="2" name="Picture 2" descr="Text, letter&#10;&#10;Description automatically generated"/>
+                    <pic:cNvPicPr/>
+                  </pic:nvPicPr>
+                  <pic:blipFill>
+                    <a:blip r:embed="rId8"/>
+                    <a:stretch>
+                      <a:fillRect/>
+                    </a:stretch>
+                  </pic:blipFill>
+                  <pic:spPr>
+                    <a:xfrm>
+                      <a:off x="0" y="0"/>
+                      <a:ext cx="4922133" cy="952671"/>
+                    </a:xfrm>
+                    <a:prstGeom prst="rect">
+                      <a:avLst/>
+                    </a:prstGeom>
+                  </pic:spPr>
+                </pic:pic>
+              </a:graphicData>
+            </a:graphic>
+          </wp:inline>
+        </w:drawing>
+      </w:r>
+    </w:p>
+    <w:p>
+      <w:r>
+        <w:t>3</w:t>
+      </w:r>
+      <w:r>
+        <w:t xml:space="preserve"> </w:t>
+      </w:r>
+      <w:r>
+        <w:drawing>
+          <wp:inline distT="0" distB="0" distL="0" distR="0" wp14:anchorId="6697A9E6" wp14:editId="7244CE84">
+            <wp:extent cx="4932783" cy="972412"/>
+            <wp:effectExtent l="0" t="0" r="1270" b="0"/>
+            <wp:docPr id="3" name="Picture 3" descr="Text, letter&#10;&#10;Description automatically generated"/>
+            <wp:cNvGraphicFramePr>
+              <a:graphicFrameLocks xmlns:a="http://schemas.openxmlformats.org/drawingml/2006/main" noChangeAspect="1"/>
+            </wp:cNvGraphicFramePr>
+            <a:graphic xmlns:a="http://schemas.openxmlformats.org/drawingml/2006/main">
+              <a:graphicData uri="http://schemas.openxmlformats.org/drawingml/2006/picture">
+                <pic:pic xmlns:pic="http://schemas.openxmlformats.org/drawingml/2006/picture">
+                  <pic:nvPicPr>
+                    <pic:cNvPr id="3" name="Picture 3" descr="Text, letter&#10;&#10;Description automatically generated"/>
+                    <pic:cNvPicPr/>
+                  </pic:nvPicPr>
+                  <pic:blipFill>
+                    <a:blip r:embed="rId9"/>
+                    <a:stretch>
+                      <a:fillRect/>
+                    </a:stretch>
+                  </pic:blipFill>
+                  <pic:spPr>
+                    <a:xfrm>
+                      <a:off x="0" y="0"/>
+                      <a:ext cx="5058159" cy="997128"/>
+                    </a:xfrm>
+                    <a:prstGeom prst="rect">
+                      <a:avLst/>
+                    </a:prstGeom>
+                  </pic:spPr>
+                </pic:pic>
+              </a:graphicData>
+            </a:graphic>
+          </wp:inline>
+        </w:drawing>
+      </w:r>
+    </w:p>
+    <w:p>
+      <w:pPr>
+        <w:pStyle w:val="Heading3"/>
+      </w:pPr>
+      <w:r>
         <w:t>Test Execution</w:t>
       </w:r>
     </w:p>
@@ -989,9 +1170,11 @@
             <w:tcW w:w="1303" w:type="dxa"/>
           </w:tcPr>
           <w:p>
+            <w:proofErr w:type="spellStart"/>
             <w:r>
               <w:t>LachlanNealon</w:t>
             </w:r>
+            <w:proofErr w:type="spellEnd"/>
           </w:p>
         </w:tc>
         <w:tc>
@@ -1041,9 +1224,11 @@
             <w:tcW w:w="1303" w:type="dxa"/>
           </w:tcPr>
           <w:p>
+            <w:proofErr w:type="spellStart"/>
             <w:r>
               <w:t>LachlanNealon</w:t>
             </w:r>
+            <w:proofErr w:type="spellEnd"/>
           </w:p>
         </w:tc>
         <w:tc>
@@ -1070,10 +1255,10 @@
     </w:tbl>
     <w:p/>
     <w:sectPr>
-      <w:headerReference w:type="even" r:id="rId7"/>
-      <w:headerReference w:type="default" r:id="rId8"/>
-      <w:footerReference w:type="even" r:id="rId9"/>
-      <w:footerReference w:type="default" r:id="rId10"/>
+      <w:headerReference w:type="even" r:id="rId10"/>
+      <w:headerReference w:type="default" r:id="rId11"/>
+      <w:footerReference w:type="even" r:id="rId12"/>
+      <w:footerReference w:type="default" r:id="rId13"/>
       <w:pgSz w:w="12240" w:h="15840" w:code="1"/>
       <w:pgMar w:top="1800" w:right="1800" w:bottom="1440" w:left="1800" w:header="720" w:footer="720" w:gutter="0"/>
       <w:cols w:space="720"/>
@@ -1153,7 +1338,7 @@
         <w:noProof/>
         <w:sz w:val="16"/>
       </w:rPr>
-      <w:t>12/8/2022</w:t>
+      <w:t>12/11/2022</w:t>
     </w:r>
     <w:r>
       <w:rPr>
@@ -1391,7 +1576,7 @@
         <w:noProof/>
         <w:sz w:val="16"/>
       </w:rPr>
-      <w:t>12/8/2022</w:t>
+      <w:t>12/11/2022</w:t>
     </w:r>
     <w:r>
       <w:rPr>

</xml_diff>